<commit_message>
Update configs by last data from docxFiller for production build 0.0.2.
</commit_message>
<xml_diff>
--- a/docxTemplates/docxTemplate1.docx
+++ b/docxTemplates/docxTemplate1.docx
@@ -47,9 +47,6 @@
     <w:p>
       <w:pPr>
         <w:jc w:val="center"/>
-        <w:rPr>
-          <w:lang w:val="en-US"/>
-        </w:rPr>
       </w:pPr>
       <w:r>
         <w:rPr>
@@ -62,7 +59,6 @@
         <w:rPr>
           <w:b/>
           <w:u w:val="single"/>
-          <w:lang w:val="en-US"/>
         </w:rPr>
         <w:t xml:space="preserve"> </w:t>
       </w:r>
@@ -77,7 +73,6 @@
         <w:rPr>
           <w:b/>
           <w:u w:val="single"/>
-          <w:lang w:val="en-US"/>
         </w:rPr>
         <w:t xml:space="preserve"> {7.2}</w:t>
       </w:r>
@@ -352,7 +347,23 @@
           <w:bCs/>
           <w:lang w:val="uk-UA"/>
         </w:rPr>
-        <w:t xml:space="preserve">Вказане рішення було подано державному реєстратору 16 серпня 2018 року для проведення реєстраційної дії «Внесення рішення засновників (учасників) юридичної особи або уповноваженого ними органу щодо припинення юридичної особи». </w:t>
+        <w:t xml:space="preserve">Вказане рішення було подано державному реєстратору </w:t>
+      </w:r>
+      <w:r>
+        <w:rPr>
+          <w:rFonts w:ascii="Times New Roman" w:hAnsi="Times New Roman"/>
+          <w:bCs/>
+          <w:lang w:val="uk-UA"/>
+        </w:rPr>
+        <w:t xml:space="preserve">{5} </w:t>
+      </w:r>
+      <w:r>
+        <w:rPr>
+          <w:rFonts w:ascii="Times New Roman" w:hAnsi="Times New Roman"/>
+          <w:bCs/>
+          <w:lang w:val="uk-UA"/>
+        </w:rPr>
+        <w:t xml:space="preserve">року для проведення реєстраційної дії «Внесення рішення засновників (учасників) юридичної особи або уповноваженого ними органу щодо припинення юридичної особи». </w:t>
       </w:r>
     </w:p>
     <w:p>
@@ -1291,7 +1302,6 @@
   <w:style w:type="character" w:default="1" w:styleId="a0">
     <w:name w:val="Default Paragraph Font"/>
     <w:uiPriority w:val="1"/>
-    <w:semiHidden/>
     <w:unhideWhenUsed/>
   </w:style>
   <w:style w:type="table" w:default="1" w:styleId="a1">
@@ -1995,7 +2005,7 @@
 </file>
 
 <file path=customXml/itemProps1.xml><?xml version="1.0" encoding="utf-8"?>
-<ds:datastoreItem xmlns:ds="http://schemas.openxmlformats.org/officeDocument/2006/customXml" ds:itemID="{73F86671-E9A6-4C30-9970-A1D445A2041B}">
+<ds:datastoreItem xmlns:ds="http://schemas.openxmlformats.org/officeDocument/2006/customXml" ds:itemID="{CA927D8A-56F8-4849-B99F-E556B50E94EB}">
   <ds:schemaRefs>
     <ds:schemaRef ds:uri="http://schemas.openxmlformats.org/officeDocument/2006/bibliography"/>
   </ds:schemaRefs>

</xml_diff>